<commit_message>
Document updates and changes correcting execution results
</commit_message>
<xml_diff>
--- a/ProjectDocumentation/LockedMeProjectScreenshots.docx
+++ b/ProjectDocumentation/LockedMeProjectScreenshots.docx
@@ -103,11 +103,21 @@
         <w:rPr>
           <w:rFonts w:ascii="Helvetica" w:hAnsi="Helvetica" w:cs="Helvetica"/>
           <w:color w:val="4D575D"/>
-          <w:sz w:val="36"/>
-          <w:szCs w:val="36"/>
+          <w:sz w:val="28"/>
+          <w:szCs w:val="28"/>
           <w:shd w:val="clear" w:color="auto" w:fill="FFFFFF"/>
         </w:rPr>
       </w:pPr>
+      <w:r>
+        <w:rPr>
+          <w:rFonts w:ascii="Helvetica" w:hAnsi="Helvetica" w:cs="Helvetica"/>
+          <w:color w:val="4D575D"/>
+          <w:sz w:val="28"/>
+          <w:szCs w:val="28"/>
+          <w:shd w:val="clear" w:color="auto" w:fill="FFFFFF"/>
+        </w:rPr>
+        <w:t>By Binu Thankachan</w:t>
+      </w:r>
     </w:p>
     <w:p>
       <w:pPr>
@@ -215,22 +225,20 @@
     </w:p>
     <w:sdt>
       <w:sdtPr>
+        <w:rPr>
+          <w:rFonts w:asciiTheme="minorHAnsi" w:eastAsiaTheme="minorHAnsi" w:hAnsiTheme="minorHAnsi" w:cstheme="minorBidi"/>
+          <w:b w:val="0"/>
+          <w:bCs w:val="0"/>
+          <w:color w:val="auto"/>
+          <w:sz w:val="22"/>
+          <w:szCs w:val="22"/>
+        </w:rPr>
         <w:id w:val="331854282"/>
         <w:docPartObj>
           <w:docPartGallery w:val="Table of Contents"/>
           <w:docPartUnique/>
         </w:docPartObj>
       </w:sdtPr>
-      <w:sdtEndPr>
-        <w:rPr>
-          <w:rFonts w:asciiTheme="minorHAnsi" w:eastAsiaTheme="minorHAnsi" w:hAnsiTheme="minorHAnsi" w:cstheme="minorBidi"/>
-          <w:b w:val="0"/>
-          <w:bCs w:val="0"/>
-          <w:color w:val="auto"/>
-          <w:sz w:val="22"/>
-          <w:szCs w:val="22"/>
-        </w:rPr>
-      </w:sdtEndPr>
       <w:sdtContent>
         <w:p>
           <w:pPr>
@@ -260,7 +268,7 @@
           <w:r>
             <w:fldChar w:fldCharType="separate"/>
           </w:r>
-          <w:hyperlink w:anchor="_Toc79440964" w:history="1">
+          <w:hyperlink w:anchor="_Toc79576496" w:history="1">
             <w:r>
               <w:rPr>
                 <w:rStyle w:val="Hyperlink"/>
@@ -287,7 +295,7 @@
                 <w:noProof/>
                 <w:webHidden/>
               </w:rPr>
-              <w:instrText xml:space="preserve"> PAGEREF _Toc79440964 \h </w:instrText>
+              <w:instrText xml:space="preserve"> PAGEREF _Toc79576496 \h </w:instrText>
             </w:r>
             <w:r>
               <w:rPr>
@@ -329,7 +337,7 @@
               <w:noProof/>
             </w:rPr>
           </w:pPr>
-          <w:hyperlink w:anchor="_Toc79440965" w:history="1">
+          <w:hyperlink w:anchor="_Toc79576497" w:history="1">
             <w:r>
               <w:rPr>
                 <w:rStyle w:val="Hyperlink"/>
@@ -356,7 +364,7 @@
                 <w:noProof/>
                 <w:webHidden/>
               </w:rPr>
-              <w:instrText xml:space="preserve"> PAGEREF _Toc79440965 \h </w:instrText>
+              <w:instrText xml:space="preserve"> PAGEREF _Toc79576497 \h </w:instrText>
             </w:r>
             <w:r>
               <w:rPr>
@@ -398,7 +406,7 @@
               <w:noProof/>
             </w:rPr>
           </w:pPr>
-          <w:hyperlink w:anchor="_Toc79440966" w:history="1">
+          <w:hyperlink w:anchor="_Toc79576498" w:history="1">
             <w:r>
               <w:rPr>
                 <w:rStyle w:val="Hyperlink"/>
@@ -425,7 +433,7 @@
                 <w:noProof/>
                 <w:webHidden/>
               </w:rPr>
-              <w:instrText xml:space="preserve"> PAGEREF _Toc79440966 \h </w:instrText>
+              <w:instrText xml:space="preserve"> PAGEREF _Toc79576498 \h </w:instrText>
             </w:r>
             <w:r>
               <w:rPr>
@@ -445,7 +453,7 @@
                 <w:noProof/>
                 <w:webHidden/>
               </w:rPr>
-              <w:t>5</w:t>
+              <w:t>6</w:t>
             </w:r>
             <w:r>
               <w:rPr>
@@ -467,7 +475,7 @@
               <w:noProof/>
             </w:rPr>
           </w:pPr>
-          <w:hyperlink w:anchor="_Toc79440967" w:history="1">
+          <w:hyperlink w:anchor="_Toc79576499" w:history="1">
             <w:r>
               <w:rPr>
                 <w:rStyle w:val="Hyperlink"/>
@@ -494,7 +502,7 @@
                 <w:noProof/>
                 <w:webHidden/>
               </w:rPr>
-              <w:instrText xml:space="preserve"> PAGEREF _Toc79440967 \h </w:instrText>
+              <w:instrText xml:space="preserve"> PAGEREF _Toc79576499 \h </w:instrText>
             </w:r>
             <w:r>
               <w:rPr>
@@ -514,7 +522,7 @@
                 <w:noProof/>
                 <w:webHidden/>
               </w:rPr>
-              <w:t>6</w:t>
+              <w:t>9</w:t>
             </w:r>
             <w:r>
               <w:rPr>
@@ -536,7 +544,7 @@
               <w:noProof/>
             </w:rPr>
           </w:pPr>
-          <w:hyperlink w:anchor="_Toc79440968" w:history="1">
+          <w:hyperlink w:anchor="_Toc79576500" w:history="1">
             <w:r>
               <w:rPr>
                 <w:rStyle w:val="Hyperlink"/>
@@ -563,7 +571,7 @@
                 <w:noProof/>
                 <w:webHidden/>
               </w:rPr>
-              <w:instrText xml:space="preserve"> PAGEREF _Toc79440968 \h </w:instrText>
+              <w:instrText xml:space="preserve"> PAGEREF _Toc79576500 \h </w:instrText>
             </w:r>
             <w:r>
               <w:rPr>
@@ -583,7 +591,7 @@
                 <w:noProof/>
                 <w:webHidden/>
               </w:rPr>
-              <w:t>7</w:t>
+              <w:t>12</w:t>
             </w:r>
             <w:r>
               <w:rPr>
@@ -605,12 +613,81 @@
               <w:noProof/>
             </w:rPr>
           </w:pPr>
-          <w:hyperlink w:anchor="_Toc79440969" w:history="1">
+          <w:hyperlink w:anchor="_Toc79576501" w:history="1">
             <w:r>
               <w:rPr>
                 <w:rStyle w:val="Hyperlink"/>
                 <w:noProof/>
               </w:rPr>
+              <w:t>Application Exit Menu Screenshots</w:t>
+            </w:r>
+            <w:r>
+              <w:rPr>
+                <w:noProof/>
+                <w:webHidden/>
+              </w:rPr>
+              <w:tab/>
+            </w:r>
+            <w:r>
+              <w:rPr>
+                <w:noProof/>
+                <w:webHidden/>
+              </w:rPr>
+              <w:fldChar w:fldCharType="begin"/>
+            </w:r>
+            <w:r>
+              <w:rPr>
+                <w:noProof/>
+                <w:webHidden/>
+              </w:rPr>
+              <w:instrText xml:space="preserve"> PAGEREF _Toc79576501 \h </w:instrText>
+            </w:r>
+            <w:r>
+              <w:rPr>
+                <w:noProof/>
+                <w:webHidden/>
+              </w:rPr>
+            </w:r>
+            <w:r>
+              <w:rPr>
+                <w:noProof/>
+                <w:webHidden/>
+              </w:rPr>
+              <w:fldChar w:fldCharType="separate"/>
+            </w:r>
+            <w:r>
+              <w:rPr>
+                <w:noProof/>
+                <w:webHidden/>
+              </w:rPr>
+              <w:t>16</w:t>
+            </w:r>
+            <w:r>
+              <w:rPr>
+                <w:noProof/>
+                <w:webHidden/>
+              </w:rPr>
+              <w:fldChar w:fldCharType="end"/>
+            </w:r>
+          </w:hyperlink>
+        </w:p>
+        <w:p>
+          <w:pPr>
+            <w:pStyle w:val="TOC1"/>
+            <w:tabs>
+              <w:tab w:val="right" w:leader="dot" w:pos="9350"/>
+            </w:tabs>
+            <w:rPr>
+              <w:rFonts w:eastAsiaTheme="minorEastAsia"/>
+              <w:noProof/>
+            </w:rPr>
+          </w:pPr>
+          <w:hyperlink w:anchor="_Toc79576502" w:history="1">
+            <w:r>
+              <w:rPr>
+                <w:rStyle w:val="Hyperlink"/>
+                <w:noProof/>
+              </w:rPr>
               <w:t>Error Handling Screenshots</w:t>
             </w:r>
             <w:r>
@@ -632,7 +709,7 @@
                 <w:noProof/>
                 <w:webHidden/>
               </w:rPr>
-              <w:instrText xml:space="preserve"> PAGEREF _Toc79440969 \h </w:instrText>
+              <w:instrText xml:space="preserve"> PAGEREF _Toc79576502 \h </w:instrText>
             </w:r>
             <w:r>
               <w:rPr>
@@ -652,7 +729,7 @@
                 <w:noProof/>
                 <w:webHidden/>
               </w:rPr>
-              <w:t>8</w:t>
+              <w:t>17</w:t>
             </w:r>
             <w:r>
               <w:rPr>
@@ -690,7 +767,7 @@
       <w:pPr>
         <w:pStyle w:val="Heading1"/>
       </w:pPr>
-      <w:bookmarkStart w:id="0" w:name="_Toc79440964"/>
+      <w:bookmarkStart w:id="0" w:name="_Toc79576496"/>
       <w:r>
         <w:lastRenderedPageBreak/>
         <w:t>Application Main Menu Screenshots</w:t>
@@ -703,6 +780,64 @@
           <w:rFonts w:cstheme="minorHAnsi"/>
         </w:rPr>
       </w:pPr>
+    </w:p>
+    <w:p>
+      <w:pPr>
+        <w:rPr>
+          <w:rFonts w:cstheme="minorHAnsi"/>
+        </w:rPr>
+      </w:pPr>
+      <w:r>
+        <w:rPr>
+          <w:rFonts w:cstheme="minorHAnsi"/>
+          <w:noProof/>
+        </w:rPr>
+        <w:drawing>
+          <wp:inline distT="0" distB="0" distL="0" distR="0">
+            <wp:extent cx="4962525" cy="2790825"/>
+            <wp:effectExtent l="19050" t="0" r="9525" b="0"/>
+            <wp:docPr id="1" name="Picture 1"/>
+            <wp:cNvGraphicFramePr>
+              <a:graphicFrameLocks xmlns:a="http://schemas.openxmlformats.org/drawingml/2006/main" noChangeAspect="1"/>
+            </wp:cNvGraphicFramePr>
+            <a:graphic xmlns:a="http://schemas.openxmlformats.org/drawingml/2006/main">
+              <a:graphicData uri="http://schemas.openxmlformats.org/drawingml/2006/picture">
+                <pic:pic xmlns:pic="http://schemas.openxmlformats.org/drawingml/2006/picture">
+                  <pic:nvPicPr>
+                    <pic:cNvPr id="0" name="Picture 1"/>
+                    <pic:cNvPicPr>
+                      <a:picLocks noChangeAspect="1" noChangeArrowheads="1"/>
+                    </pic:cNvPicPr>
+                  </pic:nvPicPr>
+                  <pic:blipFill>
+                    <a:blip r:embed="rId8"/>
+                    <a:srcRect/>
+                    <a:stretch>
+                      <a:fillRect/>
+                    </a:stretch>
+                  </pic:blipFill>
+                  <pic:spPr bwMode="auto">
+                    <a:xfrm>
+                      <a:off x="0" y="0"/>
+                      <a:ext cx="4962525" cy="2790825"/>
+                    </a:xfrm>
+                    <a:prstGeom prst="rect">
+                      <a:avLst/>
+                    </a:prstGeom>
+                    <a:noFill/>
+                    <a:ln w="9525">
+                      <a:noFill/>
+                      <a:miter lim="800000"/>
+                      <a:headEnd/>
+                      <a:tailEnd/>
+                    </a:ln>
+                  </pic:spPr>
+                </pic:pic>
+              </a:graphicData>
+            </a:graphic>
+          </wp:inline>
+        </w:drawing>
+      </w:r>
     </w:p>
     <w:p>
       <w:pPr>
@@ -723,7 +858,7 @@
       <w:pPr>
         <w:pStyle w:val="Heading1"/>
       </w:pPr>
-      <w:bookmarkStart w:id="1" w:name="_Toc79440965"/>
+      <w:bookmarkStart w:id="1" w:name="_Toc79576497"/>
       <w:r>
         <w:lastRenderedPageBreak/>
         <w:t>Application List Files in Directory Screenshots</w:t>
@@ -736,6 +871,187 @@
           <w:rFonts w:cstheme="minorHAnsi"/>
         </w:rPr>
       </w:pPr>
+    </w:p>
+    <w:p>
+      <w:pPr>
+        <w:rPr>
+          <w:rFonts w:cstheme="minorHAnsi"/>
+          <w:b/>
+        </w:rPr>
+      </w:pPr>
+      <w:r>
+        <w:rPr>
+          <w:rFonts w:cstheme="minorHAnsi"/>
+          <w:b/>
+        </w:rPr>
+        <w:t>The content of the directory that will be listed:</w:t>
+      </w:r>
+    </w:p>
+    <w:p>
+      <w:pPr>
+        <w:rPr>
+          <w:rFonts w:cstheme="minorHAnsi"/>
+        </w:rPr>
+      </w:pPr>
+      <w:r>
+        <w:rPr>
+          <w:rFonts w:cstheme="minorHAnsi"/>
+          <w:noProof/>
+        </w:rPr>
+        <w:drawing>
+          <wp:inline distT="0" distB="0" distL="0" distR="0">
+            <wp:extent cx="5943600" cy="2976393"/>
+            <wp:effectExtent l="19050" t="0" r="0" b="0"/>
+            <wp:docPr id="10" name="Picture 10"/>
+            <wp:cNvGraphicFramePr>
+              <a:graphicFrameLocks xmlns:a="http://schemas.openxmlformats.org/drawingml/2006/main" noChangeAspect="1"/>
+            </wp:cNvGraphicFramePr>
+            <a:graphic xmlns:a="http://schemas.openxmlformats.org/drawingml/2006/main">
+              <a:graphicData uri="http://schemas.openxmlformats.org/drawingml/2006/picture">
+                <pic:pic xmlns:pic="http://schemas.openxmlformats.org/drawingml/2006/picture">
+                  <pic:nvPicPr>
+                    <pic:cNvPr id="0" name="Picture 10"/>
+                    <pic:cNvPicPr>
+                      <a:picLocks noChangeAspect="1" noChangeArrowheads="1"/>
+                    </pic:cNvPicPr>
+                  </pic:nvPicPr>
+                  <pic:blipFill>
+                    <a:blip r:embed="rId9"/>
+                    <a:srcRect/>
+                    <a:stretch>
+                      <a:fillRect/>
+                    </a:stretch>
+                  </pic:blipFill>
+                  <pic:spPr bwMode="auto">
+                    <a:xfrm>
+                      <a:off x="0" y="0"/>
+                      <a:ext cx="5943600" cy="2976393"/>
+                    </a:xfrm>
+                    <a:prstGeom prst="rect">
+                      <a:avLst/>
+                    </a:prstGeom>
+                    <a:noFill/>
+                    <a:ln w="9525">
+                      <a:noFill/>
+                      <a:miter lim="800000"/>
+                      <a:headEnd/>
+                      <a:tailEnd/>
+                    </a:ln>
+                  </pic:spPr>
+                </pic:pic>
+              </a:graphicData>
+            </a:graphic>
+          </wp:inline>
+        </w:drawing>
+      </w:r>
+    </w:p>
+    <w:p>
+      <w:pPr>
+        <w:rPr>
+          <w:rFonts w:cstheme="minorHAnsi"/>
+        </w:rPr>
+      </w:pPr>
+    </w:p>
+    <w:p>
+      <w:pPr>
+        <w:rPr>
+          <w:rFonts w:cstheme="minorHAnsi"/>
+        </w:rPr>
+      </w:pPr>
+      <w:r>
+        <w:rPr>
+          <w:rFonts w:cstheme="minorHAnsi"/>
+        </w:rPr>
+        <w:br w:type="page"/>
+      </w:r>
+    </w:p>
+    <w:p>
+      <w:pPr>
+        <w:rPr>
+          <w:rFonts w:cstheme="minorHAnsi"/>
+          <w:b/>
+        </w:rPr>
+      </w:pPr>
+      <w:r>
+        <w:rPr>
+          <w:rFonts w:cstheme="minorHAnsi"/>
+          <w:b/>
+        </w:rPr>
+        <w:lastRenderedPageBreak/>
+        <w:t>Program execution:</w:t>
+      </w:r>
+    </w:p>
+    <w:p>
+      <w:pPr>
+        <w:rPr>
+          <w:rFonts w:cstheme="minorHAnsi"/>
+          <w:b/>
+        </w:rPr>
+      </w:pPr>
+    </w:p>
+    <w:p>
+      <w:pPr>
+        <w:rPr>
+          <w:rFonts w:cstheme="minorHAnsi"/>
+        </w:rPr>
+      </w:pPr>
+      <w:r>
+        <w:rPr>
+          <w:rFonts w:cstheme="minorHAnsi"/>
+          <w:noProof/>
+        </w:rPr>
+        <w:drawing>
+          <wp:inline distT="0" distB="0" distL="0" distR="0">
+            <wp:extent cx="5762625" cy="5419725"/>
+            <wp:effectExtent l="19050" t="0" r="9525" b="0"/>
+            <wp:docPr id="13" name="Picture 13"/>
+            <wp:cNvGraphicFramePr>
+              <a:graphicFrameLocks xmlns:a="http://schemas.openxmlformats.org/drawingml/2006/main" noChangeAspect="1"/>
+            </wp:cNvGraphicFramePr>
+            <a:graphic xmlns:a="http://schemas.openxmlformats.org/drawingml/2006/main">
+              <a:graphicData uri="http://schemas.openxmlformats.org/drawingml/2006/picture">
+                <pic:pic xmlns:pic="http://schemas.openxmlformats.org/drawingml/2006/picture">
+                  <pic:nvPicPr>
+                    <pic:cNvPr id="0" name="Picture 13"/>
+                    <pic:cNvPicPr>
+                      <a:picLocks noChangeAspect="1" noChangeArrowheads="1"/>
+                    </pic:cNvPicPr>
+                  </pic:nvPicPr>
+                  <pic:blipFill>
+                    <a:blip r:embed="rId10"/>
+                    <a:srcRect/>
+                    <a:stretch>
+                      <a:fillRect/>
+                    </a:stretch>
+                  </pic:blipFill>
+                  <pic:spPr bwMode="auto">
+                    <a:xfrm>
+                      <a:off x="0" y="0"/>
+                      <a:ext cx="5762625" cy="5419725"/>
+                    </a:xfrm>
+                    <a:prstGeom prst="rect">
+                      <a:avLst/>
+                    </a:prstGeom>
+                    <a:noFill/>
+                    <a:ln w="9525">
+                      <a:noFill/>
+                      <a:miter lim="800000"/>
+                      <a:headEnd/>
+                      <a:tailEnd/>
+                    </a:ln>
+                  </pic:spPr>
+                </pic:pic>
+              </a:graphicData>
+            </a:graphic>
+          </wp:inline>
+        </w:drawing>
+      </w:r>
+      <w:r>
+        <w:rPr>
+          <w:rFonts w:cstheme="minorHAnsi"/>
+        </w:rPr>
+        <w:tab/>
+      </w:r>
     </w:p>
     <w:p>
       <w:pPr>
@@ -756,7 +1072,7 @@
       <w:pPr>
         <w:pStyle w:val="Heading1"/>
       </w:pPr>
-      <w:bookmarkStart w:id="2" w:name="_Toc79440966"/>
+      <w:bookmarkStart w:id="2" w:name="_Toc79576498"/>
       <w:r>
         <w:lastRenderedPageBreak/>
         <w:t>Application Add File in Directory Screenshots</w:t>
@@ -769,6 +1085,271 @@
           <w:rFonts w:cstheme="minorHAnsi"/>
         </w:rPr>
       </w:pPr>
+    </w:p>
+    <w:p>
+      <w:pPr>
+        <w:rPr>
+          <w:rFonts w:cstheme="minorHAnsi"/>
+          <w:b/>
+        </w:rPr>
+      </w:pPr>
+      <w:r>
+        <w:rPr>
+          <w:rFonts w:cstheme="minorHAnsi"/>
+          <w:b/>
+        </w:rPr>
+        <w:t>The content of the directory that will be listed:</w:t>
+      </w:r>
+    </w:p>
+    <w:p>
+      <w:pPr>
+        <w:rPr>
+          <w:rFonts w:cstheme="minorHAnsi"/>
+        </w:rPr>
+      </w:pPr>
+      <w:r>
+        <w:rPr>
+          <w:rFonts w:cstheme="minorHAnsi"/>
+          <w:noProof/>
+        </w:rPr>
+        <w:drawing>
+          <wp:inline distT="0" distB="0" distL="0" distR="0">
+            <wp:extent cx="5943600" cy="2976393"/>
+            <wp:effectExtent l="19050" t="0" r="0" b="0"/>
+            <wp:docPr id="2" name="Picture 10"/>
+            <wp:cNvGraphicFramePr>
+              <a:graphicFrameLocks xmlns:a="http://schemas.openxmlformats.org/drawingml/2006/main" noChangeAspect="1"/>
+            </wp:cNvGraphicFramePr>
+            <a:graphic xmlns:a="http://schemas.openxmlformats.org/drawingml/2006/main">
+              <a:graphicData uri="http://schemas.openxmlformats.org/drawingml/2006/picture">
+                <pic:pic xmlns:pic="http://schemas.openxmlformats.org/drawingml/2006/picture">
+                  <pic:nvPicPr>
+                    <pic:cNvPr id="0" name="Picture 10"/>
+                    <pic:cNvPicPr>
+                      <a:picLocks noChangeAspect="1" noChangeArrowheads="1"/>
+                    </pic:cNvPicPr>
+                  </pic:nvPicPr>
+                  <pic:blipFill>
+                    <a:blip r:embed="rId9"/>
+                    <a:srcRect/>
+                    <a:stretch>
+                      <a:fillRect/>
+                    </a:stretch>
+                  </pic:blipFill>
+                  <pic:spPr bwMode="auto">
+                    <a:xfrm>
+                      <a:off x="0" y="0"/>
+                      <a:ext cx="5943600" cy="2976393"/>
+                    </a:xfrm>
+                    <a:prstGeom prst="rect">
+                      <a:avLst/>
+                    </a:prstGeom>
+                    <a:noFill/>
+                    <a:ln w="9525">
+                      <a:noFill/>
+                      <a:miter lim="800000"/>
+                      <a:headEnd/>
+                      <a:tailEnd/>
+                    </a:ln>
+                  </pic:spPr>
+                </pic:pic>
+              </a:graphicData>
+            </a:graphic>
+          </wp:inline>
+        </w:drawing>
+      </w:r>
+    </w:p>
+    <w:p>
+      <w:pPr>
+        <w:rPr>
+          <w:rFonts w:cstheme="minorHAnsi"/>
+        </w:rPr>
+      </w:pPr>
+    </w:p>
+    <w:p>
+      <w:pPr>
+        <w:rPr>
+          <w:rFonts w:cstheme="minorHAnsi"/>
+          <w:b/>
+        </w:rPr>
+      </w:pPr>
+      <w:r>
+        <w:rPr>
+          <w:rFonts w:cstheme="minorHAnsi"/>
+          <w:b/>
+        </w:rPr>
+        <w:br w:type="page"/>
+      </w:r>
+    </w:p>
+    <w:p>
+      <w:pPr>
+        <w:rPr>
+          <w:rFonts w:cstheme="minorHAnsi"/>
+          <w:b/>
+        </w:rPr>
+      </w:pPr>
+      <w:r>
+        <w:rPr>
+          <w:rFonts w:cstheme="minorHAnsi"/>
+          <w:b/>
+        </w:rPr>
+        <w:lastRenderedPageBreak/>
+        <w:t>Program execution:</w:t>
+      </w:r>
+    </w:p>
+    <w:p>
+      <w:pPr>
+        <w:rPr>
+          <w:rFonts w:cstheme="minorHAnsi"/>
+          <w:b/>
+        </w:rPr>
+      </w:pPr>
+      <w:r>
+        <w:rPr>
+          <w:rFonts w:cstheme="minorHAnsi"/>
+          <w:b/>
+          <w:noProof/>
+        </w:rPr>
+        <w:drawing>
+          <wp:inline distT="0" distB="0" distL="0" distR="0">
+            <wp:extent cx="4857750" cy="5229225"/>
+            <wp:effectExtent l="19050" t="0" r="0" b="0"/>
+            <wp:docPr id="16" name="Picture 16"/>
+            <wp:cNvGraphicFramePr>
+              <a:graphicFrameLocks xmlns:a="http://schemas.openxmlformats.org/drawingml/2006/main" noChangeAspect="1"/>
+            </wp:cNvGraphicFramePr>
+            <a:graphic xmlns:a="http://schemas.openxmlformats.org/drawingml/2006/main">
+              <a:graphicData uri="http://schemas.openxmlformats.org/drawingml/2006/picture">
+                <pic:pic xmlns:pic="http://schemas.openxmlformats.org/drawingml/2006/picture">
+                  <pic:nvPicPr>
+                    <pic:cNvPr id="0" name="Picture 16"/>
+                    <pic:cNvPicPr>
+                      <a:picLocks noChangeAspect="1" noChangeArrowheads="1"/>
+                    </pic:cNvPicPr>
+                  </pic:nvPicPr>
+                  <pic:blipFill>
+                    <a:blip r:embed="rId11"/>
+                    <a:srcRect/>
+                    <a:stretch>
+                      <a:fillRect/>
+                    </a:stretch>
+                  </pic:blipFill>
+                  <pic:spPr bwMode="auto">
+                    <a:xfrm>
+                      <a:off x="0" y="0"/>
+                      <a:ext cx="4857750" cy="5229225"/>
+                    </a:xfrm>
+                    <a:prstGeom prst="rect">
+                      <a:avLst/>
+                    </a:prstGeom>
+                    <a:noFill/>
+                    <a:ln w="9525">
+                      <a:noFill/>
+                      <a:miter lim="800000"/>
+                      <a:headEnd/>
+                      <a:tailEnd/>
+                    </a:ln>
+                  </pic:spPr>
+                </pic:pic>
+              </a:graphicData>
+            </a:graphic>
+          </wp:inline>
+        </w:drawing>
+      </w:r>
+    </w:p>
+    <w:p/>
+    <w:p>
+      <w:pPr>
+        <w:rPr>
+          <w:b/>
+        </w:rPr>
+      </w:pPr>
+      <w:r>
+        <w:rPr>
+          <w:b/>
+        </w:rPr>
+        <w:br w:type="page"/>
+      </w:r>
+    </w:p>
+    <w:p>
+      <w:pPr>
+        <w:rPr>
+          <w:b/>
+        </w:rPr>
+      </w:pPr>
+      <w:r>
+        <w:rPr>
+          <w:b/>
+        </w:rPr>
+        <w:lastRenderedPageBreak/>
+        <w:t>Directory content after the add:</w:t>
+      </w:r>
+    </w:p>
+    <w:p>
+      <w:r>
+        <w:rPr>
+          <w:noProof/>
+        </w:rPr>
+        <w:drawing>
+          <wp:inline distT="0" distB="0" distL="0" distR="0">
+            <wp:extent cx="5943600" cy="3348507"/>
+            <wp:effectExtent l="19050" t="0" r="0" b="0"/>
+            <wp:docPr id="19" name="Picture 19"/>
+            <wp:cNvGraphicFramePr>
+              <a:graphicFrameLocks xmlns:a="http://schemas.openxmlformats.org/drawingml/2006/main" noChangeAspect="1"/>
+            </wp:cNvGraphicFramePr>
+            <a:graphic xmlns:a="http://schemas.openxmlformats.org/drawingml/2006/main">
+              <a:graphicData uri="http://schemas.openxmlformats.org/drawingml/2006/picture">
+                <pic:pic xmlns:pic="http://schemas.openxmlformats.org/drawingml/2006/picture">
+                  <pic:nvPicPr>
+                    <pic:cNvPr id="0" name="Picture 19"/>
+                    <pic:cNvPicPr>
+                      <a:picLocks noChangeAspect="1" noChangeArrowheads="1"/>
+                    </pic:cNvPicPr>
+                  </pic:nvPicPr>
+                  <pic:blipFill>
+                    <a:blip r:embed="rId12"/>
+                    <a:srcRect/>
+                    <a:stretch>
+                      <a:fillRect/>
+                    </a:stretch>
+                  </pic:blipFill>
+                  <pic:spPr bwMode="auto">
+                    <a:xfrm>
+                      <a:off x="0" y="0"/>
+                      <a:ext cx="5943600" cy="3348507"/>
+                    </a:xfrm>
+                    <a:prstGeom prst="rect">
+                      <a:avLst/>
+                    </a:prstGeom>
+                    <a:noFill/>
+                    <a:ln w="9525">
+                      <a:noFill/>
+                      <a:miter lim="800000"/>
+                      <a:headEnd/>
+                      <a:tailEnd/>
+                    </a:ln>
+                  </pic:spPr>
+                </pic:pic>
+              </a:graphicData>
+            </a:graphic>
+          </wp:inline>
+        </w:drawing>
+      </w:r>
+    </w:p>
+    <w:p/>
+    <w:p>
+      <w:pPr>
+        <w:rPr>
+          <w:b/>
+        </w:rPr>
+      </w:pPr>
+      <w:r>
+        <w:rPr>
+          <w:b/>
+        </w:rPr>
+        <w:t>Displaying the content of file test1.doc:</w:t>
+      </w:r>
     </w:p>
     <w:p>
       <w:pPr>
@@ -782,6 +1363,56 @@
         </w:rPr>
       </w:pPr>
       <w:r>
+        <w:rPr>
+          <w:noProof/>
+        </w:rPr>
+        <w:drawing>
+          <wp:inline distT="0" distB="0" distL="0" distR="0">
+            <wp:extent cx="5943600" cy="2364763"/>
+            <wp:effectExtent l="19050" t="0" r="0" b="0"/>
+            <wp:docPr id="22" name="Picture 22"/>
+            <wp:cNvGraphicFramePr>
+              <a:graphicFrameLocks xmlns:a="http://schemas.openxmlformats.org/drawingml/2006/main" noChangeAspect="1"/>
+            </wp:cNvGraphicFramePr>
+            <a:graphic xmlns:a="http://schemas.openxmlformats.org/drawingml/2006/main">
+              <a:graphicData uri="http://schemas.openxmlformats.org/drawingml/2006/picture">
+                <pic:pic xmlns:pic="http://schemas.openxmlformats.org/drawingml/2006/picture">
+                  <pic:nvPicPr>
+                    <pic:cNvPr id="0" name="Picture 22"/>
+                    <pic:cNvPicPr>
+                      <a:picLocks noChangeAspect="1" noChangeArrowheads="1"/>
+                    </pic:cNvPicPr>
+                  </pic:nvPicPr>
+                  <pic:blipFill>
+                    <a:blip r:embed="rId13"/>
+                    <a:srcRect/>
+                    <a:stretch>
+                      <a:fillRect/>
+                    </a:stretch>
+                  </pic:blipFill>
+                  <pic:spPr bwMode="auto">
+                    <a:xfrm>
+                      <a:off x="0" y="0"/>
+                      <a:ext cx="5943600" cy="2364763"/>
+                    </a:xfrm>
+                    <a:prstGeom prst="rect">
+                      <a:avLst/>
+                    </a:prstGeom>
+                    <a:noFill/>
+                    <a:ln w="9525">
+                      <a:noFill/>
+                      <a:miter lim="800000"/>
+                      <a:headEnd/>
+                      <a:tailEnd/>
+                    </a:ln>
+                  </pic:spPr>
+                </pic:pic>
+              </a:graphicData>
+            </a:graphic>
+          </wp:inline>
+        </w:drawing>
+      </w:r>
+      <w:r>
         <w:br w:type="page"/>
       </w:r>
     </w:p>
@@ -789,7 +1420,7 @@
       <w:pPr>
         <w:pStyle w:val="Heading1"/>
       </w:pPr>
-      <w:bookmarkStart w:id="3" w:name="_Toc79440967"/>
+      <w:bookmarkStart w:id="3" w:name="_Toc79576499"/>
       <w:r>
         <w:lastRenderedPageBreak/>
         <w:t>Application Search File in Directory Screenshots</w:t>
@@ -802,6 +1433,245 @@
           <w:rFonts w:cstheme="minorHAnsi"/>
         </w:rPr>
       </w:pPr>
+    </w:p>
+    <w:p>
+      <w:pPr>
+        <w:rPr>
+          <w:rFonts w:cstheme="minorHAnsi"/>
+          <w:b/>
+        </w:rPr>
+      </w:pPr>
+      <w:r>
+        <w:rPr>
+          <w:rFonts w:cstheme="minorHAnsi"/>
+          <w:b/>
+        </w:rPr>
+        <w:t>Directory content before search:</w:t>
+      </w:r>
+    </w:p>
+    <w:p>
+      <w:pPr>
+        <w:rPr>
+          <w:rFonts w:cstheme="minorHAnsi"/>
+        </w:rPr>
+      </w:pPr>
+      <w:r>
+        <w:rPr>
+          <w:rFonts w:cstheme="minorHAnsi"/>
+        </w:rPr>
+        <w:drawing>
+          <wp:inline distT="0" distB="0" distL="0" distR="0">
+            <wp:extent cx="5943600" cy="3348507"/>
+            <wp:effectExtent l="19050" t="0" r="0" b="0"/>
+            <wp:docPr id="3" name="Picture 19"/>
+            <wp:cNvGraphicFramePr>
+              <a:graphicFrameLocks xmlns:a="http://schemas.openxmlformats.org/drawingml/2006/main" noChangeAspect="1"/>
+            </wp:cNvGraphicFramePr>
+            <a:graphic xmlns:a="http://schemas.openxmlformats.org/drawingml/2006/main">
+              <a:graphicData uri="http://schemas.openxmlformats.org/drawingml/2006/picture">
+                <pic:pic xmlns:pic="http://schemas.openxmlformats.org/drawingml/2006/picture">
+                  <pic:nvPicPr>
+                    <pic:cNvPr id="0" name="Picture 19"/>
+                    <pic:cNvPicPr>
+                      <a:picLocks noChangeAspect="1" noChangeArrowheads="1"/>
+                    </pic:cNvPicPr>
+                  </pic:nvPicPr>
+                  <pic:blipFill>
+                    <a:blip r:embed="rId12"/>
+                    <a:srcRect/>
+                    <a:stretch>
+                      <a:fillRect/>
+                    </a:stretch>
+                  </pic:blipFill>
+                  <pic:spPr bwMode="auto">
+                    <a:xfrm>
+                      <a:off x="0" y="0"/>
+                      <a:ext cx="5943600" cy="3348507"/>
+                    </a:xfrm>
+                    <a:prstGeom prst="rect">
+                      <a:avLst/>
+                    </a:prstGeom>
+                    <a:noFill/>
+                    <a:ln w="9525">
+                      <a:noFill/>
+                      <a:miter lim="800000"/>
+                      <a:headEnd/>
+                      <a:tailEnd/>
+                    </a:ln>
+                  </pic:spPr>
+                </pic:pic>
+              </a:graphicData>
+            </a:graphic>
+          </wp:inline>
+        </w:drawing>
+      </w:r>
+    </w:p>
+    <w:p/>
+    <w:p>
+      <w:pPr>
+        <w:rPr>
+          <w:rFonts w:cstheme="minorHAnsi"/>
+          <w:b/>
+        </w:rPr>
+      </w:pPr>
+      <w:r>
+        <w:rPr>
+          <w:rFonts w:cstheme="minorHAnsi"/>
+          <w:b/>
+        </w:rPr>
+        <w:br w:type="page"/>
+      </w:r>
+    </w:p>
+    <w:p>
+      <w:pPr>
+        <w:rPr>
+          <w:rFonts w:cstheme="minorHAnsi"/>
+          <w:b/>
+        </w:rPr>
+      </w:pPr>
+      <w:r>
+        <w:rPr>
+          <w:rFonts w:cstheme="minorHAnsi"/>
+          <w:b/>
+        </w:rPr>
+        <w:lastRenderedPageBreak/>
+        <w:t>Program execution</w:t>
+      </w:r>
+      <w:r>
+        <w:rPr>
+          <w:rFonts w:cstheme="minorHAnsi"/>
+          <w:b/>
+        </w:rPr>
+        <w:t xml:space="preserve"> showing case sensitive search capability (B.txt does not exist whereas b.txt does exist)</w:t>
+      </w:r>
+      <w:r>
+        <w:rPr>
+          <w:rFonts w:cstheme="minorHAnsi"/>
+          <w:b/>
+        </w:rPr>
+        <w:t>:</w:t>
+      </w:r>
+    </w:p>
+    <w:p>
+      <w:pPr>
+        <w:rPr>
+          <w:rFonts w:cstheme="minorHAnsi"/>
+          <w:b/>
+        </w:rPr>
+      </w:pPr>
+      <w:r>
+        <w:rPr>
+          <w:rFonts w:cstheme="minorHAnsi"/>
+          <w:b/>
+          <w:noProof/>
+        </w:rPr>
+        <w:drawing>
+          <wp:inline distT="0" distB="0" distL="0" distR="0">
+            <wp:extent cx="5124450" cy="3971925"/>
+            <wp:effectExtent l="19050" t="0" r="0" b="0"/>
+            <wp:docPr id="25" name="Picture 25"/>
+            <wp:cNvGraphicFramePr>
+              <a:graphicFrameLocks xmlns:a="http://schemas.openxmlformats.org/drawingml/2006/main" noChangeAspect="1"/>
+            </wp:cNvGraphicFramePr>
+            <a:graphic xmlns:a="http://schemas.openxmlformats.org/drawingml/2006/main">
+              <a:graphicData uri="http://schemas.openxmlformats.org/drawingml/2006/picture">
+                <pic:pic xmlns:pic="http://schemas.openxmlformats.org/drawingml/2006/picture">
+                  <pic:nvPicPr>
+                    <pic:cNvPr id="0" name="Picture 25"/>
+                    <pic:cNvPicPr>
+                      <a:picLocks noChangeAspect="1" noChangeArrowheads="1"/>
+                    </pic:cNvPicPr>
+                  </pic:nvPicPr>
+                  <pic:blipFill>
+                    <a:blip r:embed="rId14"/>
+                    <a:srcRect/>
+                    <a:stretch>
+                      <a:fillRect/>
+                    </a:stretch>
+                  </pic:blipFill>
+                  <pic:spPr bwMode="auto">
+                    <a:xfrm>
+                      <a:off x="0" y="0"/>
+                      <a:ext cx="5124450" cy="3971925"/>
+                    </a:xfrm>
+                    <a:prstGeom prst="rect">
+                      <a:avLst/>
+                    </a:prstGeom>
+                    <a:noFill/>
+                    <a:ln w="9525">
+                      <a:noFill/>
+                      <a:miter lim="800000"/>
+                      <a:headEnd/>
+                      <a:tailEnd/>
+                    </a:ln>
+                  </pic:spPr>
+                </pic:pic>
+              </a:graphicData>
+            </a:graphic>
+          </wp:inline>
+        </w:drawing>
+      </w:r>
+    </w:p>
+    <w:p>
+      <w:pPr>
+        <w:rPr>
+          <w:rFonts w:cstheme="minorHAnsi"/>
+          <w:b/>
+        </w:rPr>
+      </w:pPr>
+      <w:r>
+        <w:rPr>
+          <w:rFonts w:cstheme="minorHAnsi"/>
+          <w:b/>
+          <w:noProof/>
+        </w:rPr>
+        <w:lastRenderedPageBreak/>
+        <w:drawing>
+          <wp:inline distT="0" distB="0" distL="0" distR="0">
+            <wp:extent cx="4724400" cy="3981450"/>
+            <wp:effectExtent l="19050" t="0" r="0" b="0"/>
+            <wp:docPr id="28" name="Picture 28"/>
+            <wp:cNvGraphicFramePr>
+              <a:graphicFrameLocks xmlns:a="http://schemas.openxmlformats.org/drawingml/2006/main" noChangeAspect="1"/>
+            </wp:cNvGraphicFramePr>
+            <a:graphic xmlns:a="http://schemas.openxmlformats.org/drawingml/2006/main">
+              <a:graphicData uri="http://schemas.openxmlformats.org/drawingml/2006/picture">
+                <pic:pic xmlns:pic="http://schemas.openxmlformats.org/drawingml/2006/picture">
+                  <pic:nvPicPr>
+                    <pic:cNvPr id="0" name="Picture 28"/>
+                    <pic:cNvPicPr>
+                      <a:picLocks noChangeAspect="1" noChangeArrowheads="1"/>
+                    </pic:cNvPicPr>
+                  </pic:nvPicPr>
+                  <pic:blipFill>
+                    <a:blip r:embed="rId15"/>
+                    <a:srcRect/>
+                    <a:stretch>
+                      <a:fillRect/>
+                    </a:stretch>
+                  </pic:blipFill>
+                  <pic:spPr bwMode="auto">
+                    <a:xfrm>
+                      <a:off x="0" y="0"/>
+                      <a:ext cx="4724400" cy="3981450"/>
+                    </a:xfrm>
+                    <a:prstGeom prst="rect">
+                      <a:avLst/>
+                    </a:prstGeom>
+                    <a:noFill/>
+                    <a:ln w="9525">
+                      <a:noFill/>
+                      <a:miter lim="800000"/>
+                      <a:headEnd/>
+                      <a:tailEnd/>
+                    </a:ln>
+                  </pic:spPr>
+                </pic:pic>
+              </a:graphicData>
+            </a:graphic>
+          </wp:inline>
+        </w:drawing>
+      </w:r>
     </w:p>
     <w:p>
       <w:pPr>
@@ -822,7 +1692,7 @@
       <w:pPr>
         <w:pStyle w:val="Heading1"/>
       </w:pPr>
-      <w:bookmarkStart w:id="4" w:name="_Toc79440968"/>
+      <w:bookmarkStart w:id="4" w:name="_Toc79576500"/>
       <w:r>
         <w:lastRenderedPageBreak/>
         <w:t>Application Delete File in Directory Screenshots</w:t>
@@ -838,48 +1708,409 @@
     </w:p>
     <w:p>
       <w:pPr>
+        <w:rPr>
+          <w:rFonts w:cstheme="minorHAnsi"/>
+          <w:b/>
+        </w:rPr>
+      </w:pPr>
+      <w:r>
+        <w:rPr>
+          <w:rFonts w:cstheme="minorHAnsi"/>
+          <w:b/>
+        </w:rPr>
+        <w:t xml:space="preserve">Directory content before </w:t>
+      </w:r>
+      <w:r>
+        <w:rPr>
+          <w:rFonts w:cstheme="minorHAnsi"/>
+          <w:b/>
+        </w:rPr>
+        <w:t>delete</w:t>
+      </w:r>
+      <w:r>
+        <w:rPr>
+          <w:rFonts w:cstheme="minorHAnsi"/>
+          <w:b/>
+        </w:rPr>
+        <w:t>:</w:t>
+      </w:r>
+    </w:p>
+    <w:p>
+      <w:pPr>
+        <w:rPr>
+          <w:rFonts w:cstheme="minorHAnsi"/>
+        </w:rPr>
+      </w:pPr>
+      <w:r>
+        <w:rPr>
+          <w:rFonts w:cstheme="minorHAnsi"/>
+        </w:rPr>
+        <w:drawing>
+          <wp:inline distT="0" distB="0" distL="0" distR="0">
+            <wp:extent cx="5943600" cy="3348507"/>
+            <wp:effectExtent l="19050" t="0" r="0" b="0"/>
+            <wp:docPr id="5" name="Picture 19"/>
+            <wp:cNvGraphicFramePr>
+              <a:graphicFrameLocks xmlns:a="http://schemas.openxmlformats.org/drawingml/2006/main" noChangeAspect="1"/>
+            </wp:cNvGraphicFramePr>
+            <a:graphic xmlns:a="http://schemas.openxmlformats.org/drawingml/2006/main">
+              <a:graphicData uri="http://schemas.openxmlformats.org/drawingml/2006/picture">
+                <pic:pic xmlns:pic="http://schemas.openxmlformats.org/drawingml/2006/picture">
+                  <pic:nvPicPr>
+                    <pic:cNvPr id="0" name="Picture 19"/>
+                    <pic:cNvPicPr>
+                      <a:picLocks noChangeAspect="1" noChangeArrowheads="1"/>
+                    </pic:cNvPicPr>
+                  </pic:nvPicPr>
+                  <pic:blipFill>
+                    <a:blip r:embed="rId12"/>
+                    <a:srcRect/>
+                    <a:stretch>
+                      <a:fillRect/>
+                    </a:stretch>
+                  </pic:blipFill>
+                  <pic:spPr bwMode="auto">
+                    <a:xfrm>
+                      <a:off x="0" y="0"/>
+                      <a:ext cx="5943600" cy="3348507"/>
+                    </a:xfrm>
+                    <a:prstGeom prst="rect">
+                      <a:avLst/>
+                    </a:prstGeom>
+                    <a:noFill/>
+                    <a:ln w="9525">
+                      <a:noFill/>
+                      <a:miter lim="800000"/>
+                      <a:headEnd/>
+                      <a:tailEnd/>
+                    </a:ln>
+                  </pic:spPr>
+                </pic:pic>
+              </a:graphicData>
+            </a:graphic>
+          </wp:inline>
+        </w:drawing>
+      </w:r>
+    </w:p>
+    <w:p/>
+    <w:p>
+      <w:pPr>
+        <w:rPr>
+          <w:rFonts w:cstheme="minorHAnsi"/>
+          <w:b/>
+        </w:rPr>
+      </w:pPr>
+      <w:r>
+        <w:rPr>
+          <w:rFonts w:cstheme="minorHAnsi"/>
+          <w:b/>
+        </w:rPr>
+        <w:t>Program execution</w:t>
+      </w:r>
+      <w:r>
+        <w:rPr>
+          <w:rFonts w:cstheme="minorHAnsi"/>
+          <w:b/>
+        </w:rPr>
+        <w:t xml:space="preserve"> showing case sensitive delete capability (B.txt does not exist whereas b.txt does exist)</w:t>
+      </w:r>
+      <w:r>
+        <w:rPr>
+          <w:rFonts w:cstheme="minorHAnsi"/>
+          <w:b/>
+        </w:rPr>
+        <w:t>:</w:t>
+      </w:r>
+    </w:p>
+    <w:p>
+      <w:pPr>
+        <w:rPr>
+          <w:rFonts w:cstheme="minorHAnsi"/>
+        </w:rPr>
+      </w:pPr>
+      <w:r>
+        <w:rPr>
+          <w:rFonts w:cstheme="minorHAnsi"/>
+          <w:noProof/>
+        </w:rPr>
+        <w:lastRenderedPageBreak/>
+        <w:drawing>
+          <wp:inline distT="0" distB="0" distL="0" distR="0">
+            <wp:extent cx="4705350" cy="3943350"/>
+            <wp:effectExtent l="19050" t="0" r="0" b="0"/>
+            <wp:docPr id="31" name="Picture 31"/>
+            <wp:cNvGraphicFramePr>
+              <a:graphicFrameLocks xmlns:a="http://schemas.openxmlformats.org/drawingml/2006/main" noChangeAspect="1"/>
+            </wp:cNvGraphicFramePr>
+            <a:graphic xmlns:a="http://schemas.openxmlformats.org/drawingml/2006/main">
+              <a:graphicData uri="http://schemas.openxmlformats.org/drawingml/2006/picture">
+                <pic:pic xmlns:pic="http://schemas.openxmlformats.org/drawingml/2006/picture">
+                  <pic:nvPicPr>
+                    <pic:cNvPr id="0" name="Picture 31"/>
+                    <pic:cNvPicPr>
+                      <a:picLocks noChangeAspect="1" noChangeArrowheads="1"/>
+                    </pic:cNvPicPr>
+                  </pic:nvPicPr>
+                  <pic:blipFill>
+                    <a:blip r:embed="rId16"/>
+                    <a:srcRect/>
+                    <a:stretch>
+                      <a:fillRect/>
+                    </a:stretch>
+                  </pic:blipFill>
+                  <pic:spPr bwMode="auto">
+                    <a:xfrm>
+                      <a:off x="0" y="0"/>
+                      <a:ext cx="4705350" cy="3943350"/>
+                    </a:xfrm>
+                    <a:prstGeom prst="rect">
+                      <a:avLst/>
+                    </a:prstGeom>
+                    <a:noFill/>
+                    <a:ln w="9525">
+                      <a:noFill/>
+                      <a:miter lim="800000"/>
+                      <a:headEnd/>
+                      <a:tailEnd/>
+                    </a:ln>
+                  </pic:spPr>
+                </pic:pic>
+              </a:graphicData>
+            </a:graphic>
+          </wp:inline>
+        </w:drawing>
+      </w:r>
+    </w:p>
+    <w:p>
+      <w:pPr>
+        <w:rPr>
+          <w:rFonts w:cstheme="minorHAnsi"/>
+        </w:rPr>
+      </w:pPr>
+    </w:p>
+    <w:p>
+      <w:pPr>
+        <w:rPr>
+          <w:rFonts w:cstheme="minorHAnsi"/>
+        </w:rPr>
+      </w:pPr>
+      <w:r>
+        <w:rPr>
+          <w:rFonts w:cstheme="minorHAnsi"/>
+          <w:noProof/>
+        </w:rPr>
+        <w:lastRenderedPageBreak/>
+        <w:drawing>
+          <wp:inline distT="0" distB="0" distL="0" distR="0">
+            <wp:extent cx="4629150" cy="3857625"/>
+            <wp:effectExtent l="19050" t="0" r="0" b="0"/>
+            <wp:docPr id="34" name="Picture 34"/>
+            <wp:cNvGraphicFramePr>
+              <a:graphicFrameLocks xmlns:a="http://schemas.openxmlformats.org/drawingml/2006/main" noChangeAspect="1"/>
+            </wp:cNvGraphicFramePr>
+            <a:graphic xmlns:a="http://schemas.openxmlformats.org/drawingml/2006/main">
+              <a:graphicData uri="http://schemas.openxmlformats.org/drawingml/2006/picture">
+                <pic:pic xmlns:pic="http://schemas.openxmlformats.org/drawingml/2006/picture">
+                  <pic:nvPicPr>
+                    <pic:cNvPr id="0" name="Picture 34"/>
+                    <pic:cNvPicPr>
+                      <a:picLocks noChangeAspect="1" noChangeArrowheads="1"/>
+                    </pic:cNvPicPr>
+                  </pic:nvPicPr>
+                  <pic:blipFill>
+                    <a:blip r:embed="rId17"/>
+                    <a:srcRect/>
+                    <a:stretch>
+                      <a:fillRect/>
+                    </a:stretch>
+                  </pic:blipFill>
+                  <pic:spPr bwMode="auto">
+                    <a:xfrm>
+                      <a:off x="0" y="0"/>
+                      <a:ext cx="4629150" cy="3857625"/>
+                    </a:xfrm>
+                    <a:prstGeom prst="rect">
+                      <a:avLst/>
+                    </a:prstGeom>
+                    <a:noFill/>
+                    <a:ln w="9525">
+                      <a:noFill/>
+                      <a:miter lim="800000"/>
+                      <a:headEnd/>
+                      <a:tailEnd/>
+                    </a:ln>
+                  </pic:spPr>
+                </pic:pic>
+              </a:graphicData>
+            </a:graphic>
+          </wp:inline>
+        </w:drawing>
+      </w:r>
+    </w:p>
+    <w:p>
+      <w:pPr>
+        <w:rPr>
+          <w:rFonts w:cstheme="minorHAnsi"/>
+        </w:rPr>
+      </w:pPr>
+    </w:p>
+    <w:p>
+      <w:pPr>
+        <w:rPr>
+          <w:rFonts w:cstheme="minorHAnsi"/>
+          <w:b/>
+        </w:rPr>
+      </w:pPr>
+      <w:r>
+        <w:rPr>
+          <w:rFonts w:cstheme="minorHAnsi"/>
+          <w:b/>
+        </w:rPr>
+        <w:t>Directory content after delete:</w:t>
+      </w:r>
+    </w:p>
+    <w:p>
+      <w:pPr>
+        <w:rPr>
+          <w:rFonts w:cstheme="minorHAnsi"/>
+        </w:rPr>
+      </w:pPr>
+      <w:r>
+        <w:rPr>
+          <w:rFonts w:cstheme="minorHAnsi"/>
+          <w:noProof/>
+        </w:rPr>
+        <w:drawing>
+          <wp:inline distT="0" distB="0" distL="0" distR="0">
+            <wp:extent cx="5943600" cy="3086630"/>
+            <wp:effectExtent l="19050" t="0" r="0" b="0"/>
+            <wp:docPr id="37" name="Picture 37"/>
+            <wp:cNvGraphicFramePr>
+              <a:graphicFrameLocks xmlns:a="http://schemas.openxmlformats.org/drawingml/2006/main" noChangeAspect="1"/>
+            </wp:cNvGraphicFramePr>
+            <a:graphic xmlns:a="http://schemas.openxmlformats.org/drawingml/2006/main">
+              <a:graphicData uri="http://schemas.openxmlformats.org/drawingml/2006/picture">
+                <pic:pic xmlns:pic="http://schemas.openxmlformats.org/drawingml/2006/picture">
+                  <pic:nvPicPr>
+                    <pic:cNvPr id="0" name="Picture 37"/>
+                    <pic:cNvPicPr>
+                      <a:picLocks noChangeAspect="1" noChangeArrowheads="1"/>
+                    </pic:cNvPicPr>
+                  </pic:nvPicPr>
+                  <pic:blipFill>
+                    <a:blip r:embed="rId18"/>
+                    <a:srcRect/>
+                    <a:stretch>
+                      <a:fillRect/>
+                    </a:stretch>
+                  </pic:blipFill>
+                  <pic:spPr bwMode="auto">
+                    <a:xfrm>
+                      <a:off x="0" y="0"/>
+                      <a:ext cx="5943600" cy="3086630"/>
+                    </a:xfrm>
+                    <a:prstGeom prst="rect">
+                      <a:avLst/>
+                    </a:prstGeom>
+                    <a:noFill/>
+                    <a:ln w="9525">
+                      <a:noFill/>
+                      <a:miter lim="800000"/>
+                      <a:headEnd/>
+                      <a:tailEnd/>
+                    </a:ln>
+                  </pic:spPr>
+                </pic:pic>
+              </a:graphicData>
+            </a:graphic>
+          </wp:inline>
+        </w:drawing>
+      </w:r>
+    </w:p>
+    <w:p>
+      <w:r>
+        <w:br w:type="page"/>
+      </w:r>
+      <w:r>
+        <w:lastRenderedPageBreak/>
+        <w:br w:type="page"/>
+      </w:r>
+    </w:p>
+    <w:p>
+      <w:pPr>
         <w:pStyle w:val="Heading1"/>
       </w:pPr>
-    </w:p>
-    <w:p>
-      <w:pPr>
-        <w:pStyle w:val="Heading1"/>
-      </w:pPr>
-    </w:p>
-    <w:p>
-      <w:pPr>
-        <w:pStyle w:val="Heading1"/>
-      </w:pPr>
-    </w:p>
-    <w:p>
-      <w:pPr>
-        <w:pStyle w:val="Heading1"/>
-      </w:pPr>
-    </w:p>
-    <w:p>
-      <w:pPr>
-        <w:pStyle w:val="Heading1"/>
-      </w:pPr>
-    </w:p>
-    <w:p>
-      <w:pPr>
-        <w:pStyle w:val="Heading1"/>
-      </w:pPr>
-    </w:p>
-    <w:p>
-      <w:pPr>
-        <w:pStyle w:val="Heading1"/>
-      </w:pPr>
-    </w:p>
-    <w:p>
-      <w:pPr>
-        <w:pStyle w:val="Heading1"/>
-      </w:pPr>
-    </w:p>
-    <w:p>
-      <w:pPr>
-        <w:pStyle w:val="Heading1"/>
-      </w:pPr>
+      <w:bookmarkStart w:id="5" w:name="_Toc79576501"/>
+      <w:r>
+        <w:lastRenderedPageBreak/>
+        <w:t>Application Exit Menu Screenshots</w:t>
+      </w:r>
+      <w:bookmarkEnd w:id="5"/>
+    </w:p>
+    <w:p>
+      <w:pPr>
+        <w:rPr>
+          <w:rFonts w:cstheme="minorHAnsi"/>
+        </w:rPr>
+      </w:pPr>
+    </w:p>
+    <w:p>
+      <w:pPr>
+        <w:rPr>
+          <w:rFonts w:cstheme="minorHAnsi"/>
+        </w:rPr>
+      </w:pPr>
+      <w:r>
+        <w:rPr>
+          <w:rFonts w:cstheme="minorHAnsi"/>
+          <w:noProof/>
+        </w:rPr>
+        <w:drawing>
+          <wp:inline distT="0" distB="0" distL="0" distR="0">
+            <wp:extent cx="4657725" cy="3362325"/>
+            <wp:effectExtent l="19050" t="0" r="9525" b="0"/>
+            <wp:docPr id="40" name="Picture 40"/>
+            <wp:cNvGraphicFramePr>
+              <a:graphicFrameLocks xmlns:a="http://schemas.openxmlformats.org/drawingml/2006/main" noChangeAspect="1"/>
+            </wp:cNvGraphicFramePr>
+            <a:graphic xmlns:a="http://schemas.openxmlformats.org/drawingml/2006/main">
+              <a:graphicData uri="http://schemas.openxmlformats.org/drawingml/2006/picture">
+                <pic:pic xmlns:pic="http://schemas.openxmlformats.org/drawingml/2006/picture">
+                  <pic:nvPicPr>
+                    <pic:cNvPr id="0" name="Picture 40"/>
+                    <pic:cNvPicPr>
+                      <a:picLocks noChangeAspect="1" noChangeArrowheads="1"/>
+                    </pic:cNvPicPr>
+                  </pic:nvPicPr>
+                  <pic:blipFill>
+                    <a:blip r:embed="rId19"/>
+                    <a:srcRect/>
+                    <a:stretch>
+                      <a:fillRect/>
+                    </a:stretch>
+                  </pic:blipFill>
+                  <pic:spPr bwMode="auto">
+                    <a:xfrm>
+                      <a:off x="0" y="0"/>
+                      <a:ext cx="4657725" cy="3362325"/>
+                    </a:xfrm>
+                    <a:prstGeom prst="rect">
+                      <a:avLst/>
+                    </a:prstGeom>
+                    <a:noFill/>
+                    <a:ln w="9525">
+                      <a:noFill/>
+                      <a:miter lim="800000"/>
+                      <a:headEnd/>
+                      <a:tailEnd/>
+                    </a:ln>
+                  </pic:spPr>
+                </pic:pic>
+              </a:graphicData>
+            </a:graphic>
+          </wp:inline>
+        </w:drawing>
+      </w:r>
     </w:p>
     <w:p>
       <w:pPr>
@@ -892,22 +2123,7 @@
           <w:szCs w:val="28"/>
         </w:rPr>
       </w:pPr>
-      <w:r>
-        <w:br w:type="page"/>
-      </w:r>
-    </w:p>
-    <w:p>
-      <w:pPr>
-        <w:pStyle w:val="Heading1"/>
-      </w:pPr>
-      <w:bookmarkStart w:id="5" w:name="_Toc79440969"/>
-      <w:r>
-        <w:lastRenderedPageBreak/>
-        <w:t>Error Handling Screenshots</w:t>
-      </w:r>
-      <w:bookmarkEnd w:id="5"/>
-    </w:p>
-    <w:p/>
+    </w:p>
     <w:p>
       <w:pPr>
         <w:rPr>
@@ -919,9 +2135,208 @@
           <w:szCs w:val="28"/>
         </w:rPr>
       </w:pPr>
+      <w:r>
+        <w:br w:type="page"/>
+      </w:r>
+    </w:p>
+    <w:p>
+      <w:pPr>
+        <w:pStyle w:val="Heading1"/>
+      </w:pPr>
+      <w:bookmarkStart w:id="6" w:name="_Toc79576502"/>
+      <w:r>
+        <w:lastRenderedPageBreak/>
+        <w:t>Error Handling Screenshots</w:t>
+      </w:r>
+      <w:bookmarkEnd w:id="6"/>
+    </w:p>
+    <w:p/>
+    <w:p>
+      <w:pPr>
+        <w:rPr>
+          <w:b/>
+        </w:rPr>
+      </w:pPr>
+      <w:r>
+        <w:rPr>
+          <w:b/>
+        </w:rPr>
+        <w:t>Entering an invalid value during menu selection:</w:t>
+      </w:r>
+    </w:p>
+    <w:p>
+      <w:r>
+        <w:rPr>
+          <w:noProof/>
+        </w:rPr>
+        <w:drawing>
+          <wp:inline distT="0" distB="0" distL="0" distR="0">
+            <wp:extent cx="5057775" cy="5572125"/>
+            <wp:effectExtent l="19050" t="0" r="9525" b="0"/>
+            <wp:docPr id="43" name="Picture 43"/>
+            <wp:cNvGraphicFramePr>
+              <a:graphicFrameLocks xmlns:a="http://schemas.openxmlformats.org/drawingml/2006/main" noChangeAspect="1"/>
+            </wp:cNvGraphicFramePr>
+            <a:graphic xmlns:a="http://schemas.openxmlformats.org/drawingml/2006/main">
+              <a:graphicData uri="http://schemas.openxmlformats.org/drawingml/2006/picture">
+                <pic:pic xmlns:pic="http://schemas.openxmlformats.org/drawingml/2006/picture">
+                  <pic:nvPicPr>
+                    <pic:cNvPr id="0" name="Picture 43"/>
+                    <pic:cNvPicPr>
+                      <a:picLocks noChangeAspect="1" noChangeArrowheads="1"/>
+                    </pic:cNvPicPr>
+                  </pic:nvPicPr>
+                  <pic:blipFill>
+                    <a:blip r:embed="rId20"/>
+                    <a:srcRect/>
+                    <a:stretch>
+                      <a:fillRect/>
+                    </a:stretch>
+                  </pic:blipFill>
+                  <pic:spPr bwMode="auto">
+                    <a:xfrm>
+                      <a:off x="0" y="0"/>
+                      <a:ext cx="5057775" cy="5572125"/>
+                    </a:xfrm>
+                    <a:prstGeom prst="rect">
+                      <a:avLst/>
+                    </a:prstGeom>
+                    <a:noFill/>
+                    <a:ln w="9525">
+                      <a:noFill/>
+                      <a:miter lim="800000"/>
+                      <a:headEnd/>
+                      <a:tailEnd/>
+                    </a:ln>
+                  </pic:spPr>
+                </pic:pic>
+              </a:graphicData>
+            </a:graphic>
+          </wp:inline>
+        </w:drawing>
+      </w:r>
+    </w:p>
+    <w:p>
+      <w:pPr>
+        <w:rPr>
+          <w:rFonts w:asciiTheme="majorHAnsi" w:eastAsiaTheme="majorEastAsia" w:hAnsiTheme="majorHAnsi" w:cstheme="majorBidi"/>
+          <w:b/>
+          <w:bCs/>
+          <w:color w:val="365F91" w:themeColor="accent1" w:themeShade="BF"/>
+          <w:sz w:val="28"/>
+          <w:szCs w:val="28"/>
+        </w:rPr>
+      </w:pPr>
+    </w:p>
+    <w:p>
+      <w:pPr>
+        <w:rPr>
+          <w:b/>
+        </w:rPr>
+      </w:pPr>
+      <w:r>
+        <w:rPr>
+          <w:b/>
+        </w:rPr>
+        <w:br w:type="page"/>
+      </w:r>
+    </w:p>
+    <w:p>
+      <w:pPr>
+        <w:rPr>
+          <w:b/>
+        </w:rPr>
+      </w:pPr>
+      <w:r>
+        <w:rPr>
+          <w:b/>
+        </w:rPr>
+        <w:lastRenderedPageBreak/>
+        <w:t xml:space="preserve">Entering an invalid </w:t>
+      </w:r>
+      <w:r>
+        <w:rPr>
+          <w:b/>
+        </w:rPr>
+        <w:t>directory</w:t>
+      </w:r>
+      <w:r>
+        <w:rPr>
+          <w:b/>
+        </w:rPr>
+        <w:t>:</w:t>
+      </w:r>
+    </w:p>
+    <w:p>
+      <w:pPr>
+        <w:rPr>
+          <w:rFonts w:asciiTheme="majorHAnsi" w:eastAsiaTheme="majorEastAsia" w:hAnsiTheme="majorHAnsi" w:cstheme="majorBidi"/>
+          <w:b/>
+          <w:bCs/>
+          <w:color w:val="365F91" w:themeColor="accent1" w:themeShade="BF"/>
+          <w:sz w:val="28"/>
+          <w:szCs w:val="28"/>
+        </w:rPr>
+      </w:pPr>
+      <w:r>
+        <w:rPr>
+          <w:rFonts w:asciiTheme="majorHAnsi" w:eastAsiaTheme="majorEastAsia" w:hAnsiTheme="majorHAnsi" w:cstheme="majorBidi"/>
+          <w:b/>
+          <w:bCs/>
+          <w:noProof/>
+          <w:color w:val="365F91" w:themeColor="accent1" w:themeShade="BF"/>
+          <w:sz w:val="28"/>
+          <w:szCs w:val="28"/>
+        </w:rPr>
+        <w:drawing>
+          <wp:inline distT="0" distB="0" distL="0" distR="0">
+            <wp:extent cx="5943600" cy="2936929"/>
+            <wp:effectExtent l="19050" t="0" r="0" b="0"/>
+            <wp:docPr id="46" name="Picture 46"/>
+            <wp:cNvGraphicFramePr>
+              <a:graphicFrameLocks xmlns:a="http://schemas.openxmlformats.org/drawingml/2006/main" noChangeAspect="1"/>
+            </wp:cNvGraphicFramePr>
+            <a:graphic xmlns:a="http://schemas.openxmlformats.org/drawingml/2006/main">
+              <a:graphicData uri="http://schemas.openxmlformats.org/drawingml/2006/picture">
+                <pic:pic xmlns:pic="http://schemas.openxmlformats.org/drawingml/2006/picture">
+                  <pic:nvPicPr>
+                    <pic:cNvPr id="0" name="Picture 46"/>
+                    <pic:cNvPicPr>
+                      <a:picLocks noChangeAspect="1" noChangeArrowheads="1"/>
+                    </pic:cNvPicPr>
+                  </pic:nvPicPr>
+                  <pic:blipFill>
+                    <a:blip r:embed="rId21"/>
+                    <a:srcRect/>
+                    <a:stretch>
+                      <a:fillRect/>
+                    </a:stretch>
+                  </pic:blipFill>
+                  <pic:spPr bwMode="auto">
+                    <a:xfrm>
+                      <a:off x="0" y="0"/>
+                      <a:ext cx="5943600" cy="2936929"/>
+                    </a:xfrm>
+                    <a:prstGeom prst="rect">
+                      <a:avLst/>
+                    </a:prstGeom>
+                    <a:noFill/>
+                    <a:ln w="9525">
+                      <a:noFill/>
+                      <a:miter lim="800000"/>
+                      <a:headEnd/>
+                      <a:tailEnd/>
+                    </a:ln>
+                  </pic:spPr>
+                </pic:pic>
+              </a:graphicData>
+            </a:graphic>
+          </wp:inline>
+        </w:drawing>
+      </w:r>
     </w:p>
     <w:sectPr>
-      <w:footerReference w:type="default" r:id="rId8"/>
+      <w:footerReference w:type="default" r:id="rId22"/>
       <w:pgSz w:w="12240" w:h="15840"/>
       <w:pgMar w:top="1440" w:right="1440" w:bottom="1440" w:left="1440" w:header="720" w:footer="720" w:gutter="0"/>
       <w:cols w:space="720"/>
@@ -977,7 +2392,7 @@
             <w:rPr>
               <w:noProof/>
             </w:rPr>
-            <w:t>2</w:t>
+            <w:t>1</w:t>
           </w:r>
         </w:fldSimple>
       </w:p>
@@ -1988,314 +3403,6 @@
 </w:styles>
 </file>
 
-<file path=word/glossary/document.xml><?xml version="1.0" encoding="utf-8"?>
-<w:glossaryDocument xmlns:ve="http://schemas.openxmlformats.org/markup-compatibility/2006" xmlns:o="urn:schemas-microsoft-com:office:office" xmlns:r="http://schemas.openxmlformats.org/officeDocument/2006/relationships" xmlns:m="http://schemas.openxmlformats.org/officeDocument/2006/math" xmlns:v="urn:schemas-microsoft-com:vml" xmlns:wp="http://schemas.openxmlformats.org/drawingml/2006/wordprocessingDrawing" xmlns:w10="urn:schemas-microsoft-com:office:word" xmlns:w="http://schemas.openxmlformats.org/wordprocessingml/2006/main" xmlns:wne="http://schemas.microsoft.com/office/word/2006/wordml">
-  <w:docParts/>
-</w:glossaryDocument>
-</file>
-
-<file path=word/glossary/fontTable.xml><?xml version="1.0" encoding="utf-8"?>
-<w:fonts xmlns:r="http://schemas.openxmlformats.org/officeDocument/2006/relationships" xmlns:w="http://schemas.openxmlformats.org/wordprocessingml/2006/main">
-  <w:font w:name="Symbol">
-    <w:panose1 w:val="05050102010706020507"/>
-    <w:charset w:val="02"/>
-    <w:family w:val="roman"/>
-    <w:pitch w:val="variable"/>
-    <w:sig w:usb0="00000000" w:usb1="10000000" w:usb2="00000000" w:usb3="00000000" w:csb0="80000000" w:csb1="00000000"/>
-  </w:font>
-  <w:font w:name="Calibri">
-    <w:panose1 w:val="020F0502020204030204"/>
-    <w:charset w:val="00"/>
-    <w:family w:val="swiss"/>
-    <w:pitch w:val="variable"/>
-    <w:sig w:usb0="E4002EFF" w:usb1="C000247B" w:usb2="00000009" w:usb3="00000000" w:csb0="000001FF" w:csb1="00000000"/>
-  </w:font>
-  <w:font w:name="Courier New">
-    <w:panose1 w:val="02070309020205020404"/>
-    <w:charset w:val="00"/>
-    <w:family w:val="modern"/>
-    <w:pitch w:val="fixed"/>
-    <w:sig w:usb0="E0002EFF" w:usb1="C0007843" w:usb2="00000009" w:usb3="00000000" w:csb0="000001FF" w:csb1="00000000"/>
-  </w:font>
-  <w:font w:name="Times New Roman">
-    <w:panose1 w:val="02020603050405020304"/>
-    <w:charset w:val="00"/>
-    <w:family w:val="roman"/>
-    <w:pitch w:val="variable"/>
-    <w:sig w:usb0="E0002EFF" w:usb1="C000785B" w:usb2="00000009" w:usb3="00000000" w:csb0="000001FF" w:csb1="00000000"/>
-  </w:font>
-  <w:font w:name="Wingdings">
-    <w:panose1 w:val="05000000000000000000"/>
-    <w:charset w:val="02"/>
-    <w:family w:val="auto"/>
-    <w:pitch w:val="variable"/>
-    <w:sig w:usb0="00000000" w:usb1="10000000" w:usb2="00000000" w:usb3="00000000" w:csb0="80000000" w:csb1="00000000"/>
-  </w:font>
-  <w:font w:name="Cambria">
-    <w:panose1 w:val="02040503050406030204"/>
-    <w:charset w:val="00"/>
-    <w:family w:val="roman"/>
-    <w:pitch w:val="variable"/>
-    <w:sig w:usb0="E00006FF" w:usb1="420024FF" w:usb2="02000000" w:usb3="00000000" w:csb0="0000019F" w:csb1="00000000"/>
-  </w:font>
-  <w:font w:name="Tahoma">
-    <w:panose1 w:val="020B0604030504040204"/>
-    <w:charset w:val="00"/>
-    <w:family w:val="swiss"/>
-    <w:pitch w:val="variable"/>
-    <w:sig w:usb0="E1002EFF" w:usb1="C000605B" w:usb2="00000029" w:usb3="00000000" w:csb0="000101FF" w:csb1="00000000"/>
-  </w:font>
-  <w:font w:name="Helvetica">
-    <w:panose1 w:val="020B0604020202020204"/>
-    <w:charset w:val="00"/>
-    <w:family w:val="swiss"/>
-    <w:pitch w:val="variable"/>
-    <w:sig w:usb0="E0002EFF" w:usb1="C000785B" w:usb2="00000009" w:usb3="00000000" w:csb0="000001FF" w:csb1="00000000"/>
-  </w:font>
-</w:fonts>
-</file>
-
-<file path=word/glossary/settings.xml><?xml version="1.0" encoding="utf-8"?>
-<w:settings xmlns:o="urn:schemas-microsoft-com:office:office" xmlns:r="http://schemas.openxmlformats.org/officeDocument/2006/relationships" xmlns:m="http://schemas.openxmlformats.org/officeDocument/2006/math" xmlns:v="urn:schemas-microsoft-com:vml" xmlns:w10="urn:schemas-microsoft-com:office:word" xmlns:w="http://schemas.openxmlformats.org/wordprocessingml/2006/main" xmlns:sl="http://schemas.openxmlformats.org/schemaLibrary/2006/main">
-  <w:view w:val="normal"/>
-  <w:defaultTabStop w:val="720"/>
-  <w:characterSpacingControl w:val="doNotCompress"/>
-  <w:compat>
-    <w:useFELayout/>
-  </w:compat>
-  <w:rsids>
-    <w:rsidRoot w:val="005C7C08"/>
-    <w:rsid w:val="005C7C08"/>
-  </w:rsids>
-  <m:mathPr>
-    <m:mathFont m:val="Cambria Math"/>
-    <m:brkBin m:val="before"/>
-    <m:brkBinSub m:val="--"/>
-    <m:smallFrac m:val="off"/>
-    <m:dispDef/>
-    <m:lMargin m:val="0"/>
-    <m:rMargin m:val="0"/>
-    <m:defJc m:val="centerGroup"/>
-    <m:wrapIndent m:val="1440"/>
-    <m:intLim m:val="subSup"/>
-    <m:naryLim m:val="undOvr"/>
-  </m:mathPr>
-  <w:themeFontLang w:val="en-US"/>
-  <w:clrSchemeMapping w:bg1="light1" w:t1="dark1" w:bg2="light2" w:t2="dark2" w:accent1="accent1" w:accent2="accent2" w:accent3="accent3" w:accent4="accent4" w:accent5="accent5" w:accent6="accent6" w:hyperlink="hyperlink" w:followedHyperlink="followedHyperlink"/>
-  <w:decimalSymbol w:val="."/>
-  <w:listSeparator w:val=","/>
-</w:settings>
-</file>
-
-<file path=word/glossary/styles.xml><?xml version="1.0" encoding="utf-8"?>
-<w:styles xmlns:r="http://schemas.openxmlformats.org/officeDocument/2006/relationships" xmlns:w="http://schemas.openxmlformats.org/wordprocessingml/2006/main">
-  <w:docDefaults>
-    <w:rPrDefault>
-      <w:rPr>
-        <w:rFonts w:asciiTheme="minorHAnsi" w:eastAsiaTheme="minorEastAsia" w:hAnsiTheme="minorHAnsi" w:cstheme="minorBidi"/>
-        <w:sz w:val="22"/>
-        <w:szCs w:val="22"/>
-        <w:lang w:val="en-US" w:eastAsia="en-US" w:bidi="ar-SA"/>
-      </w:rPr>
-    </w:rPrDefault>
-    <w:pPrDefault>
-      <w:pPr>
-        <w:spacing w:after="200" w:line="276" w:lineRule="auto"/>
-      </w:pPr>
-    </w:pPrDefault>
-  </w:docDefaults>
-  <w:latentStyles w:defLockedState="0" w:defUIPriority="99" w:defSemiHidden="1" w:defUnhideWhenUsed="1" w:defQFormat="0" w:count="267">
-    <w:lsdException w:name="Normal" w:semiHidden="0" w:uiPriority="0" w:unhideWhenUsed="0" w:qFormat="1"/>
-    <w:lsdException w:name="heading 1" w:semiHidden="0" w:uiPriority="9" w:unhideWhenUsed="0" w:qFormat="1"/>
-    <w:lsdException w:name="heading 2" w:uiPriority="9" w:qFormat="1"/>
-    <w:lsdException w:name="heading 3" w:uiPriority="9" w:qFormat="1"/>
-    <w:lsdException w:name="heading 4" w:uiPriority="9" w:qFormat="1"/>
-    <w:lsdException w:name="heading 5" w:uiPriority="9" w:qFormat="1"/>
-    <w:lsdException w:name="heading 6" w:uiPriority="9" w:qFormat="1"/>
-    <w:lsdException w:name="heading 7" w:uiPriority="9" w:qFormat="1"/>
-    <w:lsdException w:name="heading 8" w:uiPriority="9" w:qFormat="1"/>
-    <w:lsdException w:name="heading 9" w:uiPriority="9" w:qFormat="1"/>
-    <w:lsdException w:name="toc 1" w:uiPriority="39"/>
-    <w:lsdException w:name="toc 2" w:uiPriority="39"/>
-    <w:lsdException w:name="toc 3" w:uiPriority="39"/>
-    <w:lsdException w:name="toc 4" w:uiPriority="39"/>
-    <w:lsdException w:name="toc 5" w:uiPriority="39"/>
-    <w:lsdException w:name="toc 6" w:uiPriority="39"/>
-    <w:lsdException w:name="toc 7" w:uiPriority="39"/>
-    <w:lsdException w:name="toc 8" w:uiPriority="39"/>
-    <w:lsdException w:name="toc 9" w:uiPriority="39"/>
-    <w:lsdException w:name="caption" w:uiPriority="35" w:qFormat="1"/>
-    <w:lsdException w:name="Title" w:semiHidden="0" w:uiPriority="10" w:unhideWhenUsed="0" w:qFormat="1"/>
-    <w:lsdException w:name="Default Paragraph Font" w:uiPriority="1"/>
-    <w:lsdException w:name="Subtitle" w:semiHidden="0" w:uiPriority="11" w:unhideWhenUsed="0" w:qFormat="1"/>
-    <w:lsdException w:name="Strong" w:semiHidden="0" w:uiPriority="22" w:unhideWhenUsed="0" w:qFormat="1"/>
-    <w:lsdException w:name="Emphasis" w:semiHidden="0" w:uiPriority="20" w:unhideWhenUsed="0" w:qFormat="1"/>
-    <w:lsdException w:name="Table Grid" w:semiHidden="0" w:uiPriority="59" w:unhideWhenUsed="0"/>
-    <w:lsdException w:name="Placeholder Text" w:unhideWhenUsed="0"/>
-    <w:lsdException w:name="No Spacing" w:semiHidden="0" w:uiPriority="1" w:unhideWhenUsed="0" w:qFormat="1"/>
-    <w:lsdException w:name="Light Shading" w:semiHidden="0" w:uiPriority="60" w:unhideWhenUsed="0"/>
-    <w:lsdException w:name="Light List" w:semiHidden="0" w:uiPriority="61" w:unhideWhenUsed="0"/>
-    <w:lsdException w:name="Light Grid" w:semiHidden="0" w:uiPriority="62" w:unhideWhenUsed="0"/>
-    <w:lsdException w:name="Medium Shading 1" w:semiHidden="0" w:uiPriority="63" w:unhideWhenUsed="0"/>
-    <w:lsdException w:name="Medium Shading 2" w:semiHidden="0" w:uiPriority="64" w:unhideWhenUsed="0"/>
-    <w:lsdException w:name="Medium List 1" w:semiHidden="0" w:uiPriority="65" w:unhideWhenUsed="0"/>
-    <w:lsdException w:name="Medium List 2" w:semiHidden="0" w:uiPriority="66" w:unhideWhenUsed="0"/>
-    <w:lsdException w:name="Medium Grid 1" w:semiHidden="0" w:uiPriority="67" w:unhideWhenUsed="0"/>
-    <w:lsdException w:name="Medium Grid 2" w:semiHidden="0" w:uiPriority="68" w:unhideWhenUsed="0"/>
-    <w:lsdException w:name="Medium Grid 3" w:semiHidden="0" w:uiPriority="69" w:unhideWhenUsed="0"/>
-    <w:lsdException w:name="Dark List" w:semiHidden="0" w:uiPriority="70" w:unhideWhenUsed="0"/>
-    <w:lsdException w:name="Colorful Shading" w:semiHidden="0" w:uiPriority="71" w:unhideWhenUsed="0"/>
-    <w:lsdException w:name="Colorful List" w:semiHidden="0" w:uiPriority="72" w:unhideWhenUsed="0"/>
-    <w:lsdException w:name="Colorful Grid" w:semiHidden="0" w:uiPriority="73" w:unhideWhenUsed="0"/>
-    <w:lsdException w:name="Light Shading Accent 1" w:semiHidden="0" w:uiPriority="60" w:unhideWhenUsed="0"/>
-    <w:lsdException w:name="Light List Accent 1" w:semiHidden="0" w:uiPriority="61" w:unhideWhenUsed="0"/>
-    <w:lsdException w:name="Light Grid Accent 1" w:semiHidden="0" w:uiPriority="62" w:unhideWhenUsed="0"/>
-    <w:lsdException w:name="Medium Shading 1 Accent 1" w:semiHidden="0" w:uiPriority="63" w:unhideWhenUsed="0"/>
-    <w:lsdException w:name="Medium Shading 2 Accent 1" w:semiHidden="0" w:uiPriority="64" w:unhideWhenUsed="0"/>
-    <w:lsdException w:name="Medium List 1 Accent 1" w:semiHidden="0" w:uiPriority="65" w:unhideWhenUsed="0"/>
-    <w:lsdException w:name="Revision" w:unhideWhenUsed="0"/>
-    <w:lsdException w:name="List Paragraph" w:semiHidden="0" w:uiPriority="34" w:unhideWhenUsed="0" w:qFormat="1"/>
-    <w:lsdException w:name="Quote" w:semiHidden="0" w:uiPriority="29" w:unhideWhenUsed="0" w:qFormat="1"/>
-    <w:lsdException w:name="Intense Quote" w:semiHidden="0" w:uiPriority="30" w:unhideWhenUsed="0" w:qFormat="1"/>
-    <w:lsdException w:name="Medium List 2 Accent 1" w:semiHidden="0" w:uiPriority="66" w:unhideWhenUsed="0"/>
-    <w:lsdException w:name="Medium Grid 1 Accent 1" w:semiHidden="0" w:uiPriority="67" w:unhideWhenUsed="0"/>
-    <w:lsdException w:name="Medium Grid 2 Accent 1" w:semiHidden="0" w:uiPriority="68" w:unhideWhenUsed="0"/>
-    <w:lsdException w:name="Medium Grid 3 Accent 1" w:semiHidden="0" w:uiPriority="69" w:unhideWhenUsed="0"/>
-    <w:lsdException w:name="Dark List Accent 1" w:semiHidden="0" w:uiPriority="70" w:unhideWhenUsed="0"/>
-    <w:lsdException w:name="Colorful Shading Accent 1" w:semiHidden="0" w:uiPriority="71" w:unhideWhenUsed="0"/>
-    <w:lsdException w:name="Colorful List Accent 1" w:semiHidden="0" w:uiPriority="72" w:unhideWhenUsed="0"/>
-    <w:lsdException w:name="Colorful Grid Accent 1" w:semiHidden="0" w:uiPriority="73" w:unhideWhenUsed="0"/>
-    <w:lsdException w:name="Light Shading Accent 2" w:semiHidden="0" w:uiPriority="60" w:unhideWhenUsed="0"/>
-    <w:lsdException w:name="Light List Accent 2" w:semiHidden="0" w:uiPriority="61" w:unhideWhenUsed="0"/>
-    <w:lsdException w:name="Light Grid Accent 2" w:semiHidden="0" w:uiPriority="62" w:unhideWhenUsed="0"/>
-    <w:lsdException w:name="Medium Shading 1 Accent 2" w:semiHidden="0" w:uiPriority="63" w:unhideWhenUsed="0"/>
-    <w:lsdException w:name="Medium Shading 2 Accent 2" w:semiHidden="0" w:uiPriority="64" w:unhideWhenUsed="0"/>
-    <w:lsdException w:name="Medium List 1 Accent 2" w:semiHidden="0" w:uiPriority="65" w:unhideWhenUsed="0"/>
-    <w:lsdException w:name="Medium List 2 Accent 2" w:semiHidden="0" w:uiPriority="66" w:unhideWhenUsed="0"/>
-    <w:lsdException w:name="Medium Grid 1 Accent 2" w:semiHidden="0" w:uiPriority="67" w:unhideWhenUsed="0"/>
-    <w:lsdException w:name="Medium Grid 2 Accent 2" w:semiHidden="0" w:uiPriority="68" w:unhideWhenUsed="0"/>
-    <w:lsdException w:name="Medium Grid 3 Accent 2" w:semiHidden="0" w:uiPriority="69" w:unhideWhenUsed="0"/>
-    <w:lsdException w:name="Dark List Accent 2" w:semiHidden="0" w:uiPriority="70" w:unhideWhenUsed="0"/>
-    <w:lsdException w:name="Colorful Shading Accent 2" w:semiHidden="0" w:uiPriority="71" w:unhideWhenUsed="0"/>
-    <w:lsdException w:name="Colorful List Accent 2" w:semiHidden="0" w:uiPriority="72" w:unhideWhenUsed="0"/>
-    <w:lsdException w:name="Colorful Grid Accent 2" w:semiHidden="0" w:uiPriority="73" w:unhideWhenUsed="0"/>
-    <w:lsdException w:name="Light Shading Accent 3" w:semiHidden="0" w:uiPriority="60" w:unhideWhenUsed="0"/>
-    <w:lsdException w:name="Light List Accent 3" w:semiHidden="0" w:uiPriority="61" w:unhideWhenUsed="0"/>
-    <w:lsdException w:name="Light Grid Accent 3" w:semiHidden="0" w:uiPriority="62" w:unhideWhenUsed="0"/>
-    <w:lsdException w:name="Medium Shading 1 Accent 3" w:semiHidden="0" w:uiPriority="63" w:unhideWhenUsed="0"/>
-    <w:lsdException w:name="Medium Shading 2 Accent 3" w:semiHidden="0" w:uiPriority="64" w:unhideWhenUsed="0"/>
-    <w:lsdException w:name="Medium List 1 Accent 3" w:semiHidden="0" w:uiPriority="65" w:unhideWhenUsed="0"/>
-    <w:lsdException w:name="Medium List 2 Accent 3" w:semiHidden="0" w:uiPriority="66" w:unhideWhenUsed="0"/>
-    <w:lsdException w:name="Medium Grid 1 Accent 3" w:semiHidden="0" w:uiPriority="67" w:unhideWhenUsed="0"/>
-    <w:lsdException w:name="Medium Grid 2 Accent 3" w:semiHidden="0" w:uiPriority="68" w:unhideWhenUsed="0"/>
-    <w:lsdException w:name="Medium Grid 3 Accent 3" w:semiHidden="0" w:uiPriority="69" w:unhideWhenUsed="0"/>
-    <w:lsdException w:name="Dark List Accent 3" w:semiHidden="0" w:uiPriority="70" w:unhideWhenUsed="0"/>
-    <w:lsdException w:name="Colorful Shading Accent 3" w:semiHidden="0" w:uiPriority="71" w:unhideWhenUsed="0"/>
-    <w:lsdException w:name="Colorful List Accent 3" w:semiHidden="0" w:uiPriority="72" w:unhideWhenUsed="0"/>
-    <w:lsdException w:name="Colorful Grid Accent 3" w:semiHidden="0" w:uiPriority="73" w:unhideWhenUsed="0"/>
-    <w:lsdException w:name="Light Shading Accent 4" w:semiHidden="0" w:uiPriority="60" w:unhideWhenUsed="0"/>
-    <w:lsdException w:name="Light List Accent 4" w:semiHidden="0" w:uiPriority="61" w:unhideWhenUsed="0"/>
-    <w:lsdException w:name="Light Grid Accent 4" w:semiHidden="0" w:uiPriority="62" w:unhideWhenUsed="0"/>
-    <w:lsdException w:name="Medium Shading 1 Accent 4" w:semiHidden="0" w:uiPriority="63" w:unhideWhenUsed="0"/>
-    <w:lsdException w:name="Medium Shading 2 Accent 4" w:semiHidden="0" w:uiPriority="64" w:unhideWhenUsed="0"/>
-    <w:lsdException w:name="Medium List 1 Accent 4" w:semiHidden="0" w:uiPriority="65" w:unhideWhenUsed="0"/>
-    <w:lsdException w:name="Medium List 2 Accent 4" w:semiHidden="0" w:uiPriority="66" w:unhideWhenUsed="0"/>
-    <w:lsdException w:name="Medium Grid 1 Accent 4" w:semiHidden="0" w:uiPriority="67" w:unhideWhenUsed="0"/>
-    <w:lsdException w:name="Medium Grid 2 Accent 4" w:semiHidden="0" w:uiPriority="68" w:unhideWhenUsed="0"/>
-    <w:lsdException w:name="Medium Grid 3 Accent 4" w:semiHidden="0" w:uiPriority="69" w:unhideWhenUsed="0"/>
-    <w:lsdException w:name="Dark List Accent 4" w:semiHidden="0" w:uiPriority="70" w:unhideWhenUsed="0"/>
-    <w:lsdException w:name="Colorful Shading Accent 4" w:semiHidden="0" w:uiPriority="71" w:unhideWhenUsed="0"/>
-    <w:lsdException w:name="Colorful List Accent 4" w:semiHidden="0" w:uiPriority="72" w:unhideWhenUsed="0"/>
-    <w:lsdException w:name="Colorful Grid Accent 4" w:semiHidden="0" w:uiPriority="73" w:unhideWhenUsed="0"/>
-    <w:lsdException w:name="Light Shading Accent 5" w:semiHidden="0" w:uiPriority="60" w:unhideWhenUsed="0"/>
-    <w:lsdException w:name="Light List Accent 5" w:semiHidden="0" w:uiPriority="61" w:unhideWhenUsed="0"/>
-    <w:lsdException w:name="Light Grid Accent 5" w:semiHidden="0" w:uiPriority="62" w:unhideWhenUsed="0"/>
-    <w:lsdException w:name="Medium Shading 1 Accent 5" w:semiHidden="0" w:uiPriority="63" w:unhideWhenUsed="0"/>
-    <w:lsdException w:name="Medium Shading 2 Accent 5" w:semiHidden="0" w:uiPriority="64" w:unhideWhenUsed="0"/>
-    <w:lsdException w:name="Medium List 1 Accent 5" w:semiHidden="0" w:uiPriority="65" w:unhideWhenUsed="0"/>
-    <w:lsdException w:name="Medium List 2 Accent 5" w:semiHidden="0" w:uiPriority="66" w:unhideWhenUsed="0"/>
-    <w:lsdException w:name="Medium Grid 1 Accent 5" w:semiHidden="0" w:uiPriority="67" w:unhideWhenUsed="0"/>
-    <w:lsdException w:name="Medium Grid 2 Accent 5" w:semiHidden="0" w:uiPriority="68" w:unhideWhenUsed="0"/>
-    <w:lsdException w:name="Medium Grid 3 Accent 5" w:semiHidden="0" w:uiPriority="69" w:unhideWhenUsed="0"/>
-    <w:lsdException w:name="Dark List Accent 5" w:semiHidden="0" w:uiPriority="70" w:unhideWhenUsed="0"/>
-    <w:lsdException w:name="Colorful Shading Accent 5" w:semiHidden="0" w:uiPriority="71" w:unhideWhenUsed="0"/>
-    <w:lsdException w:name="Colorful List Accent 5" w:semiHidden="0" w:uiPriority="72" w:unhideWhenUsed="0"/>
-    <w:lsdException w:name="Colorful Grid Accent 5" w:semiHidden="0" w:uiPriority="73" w:unhideWhenUsed="0"/>
-    <w:lsdException w:name="Light Shading Accent 6" w:semiHidden="0" w:uiPriority="60" w:unhideWhenUsed="0"/>
-    <w:lsdException w:name="Light List Accent 6" w:semiHidden="0" w:uiPriority="61" w:unhideWhenUsed="0"/>
-    <w:lsdException w:name="Light Grid Accent 6" w:semiHidden="0" w:uiPriority="62" w:unhideWhenUsed="0"/>
-    <w:lsdException w:name="Medium Shading 1 Accent 6" w:semiHidden="0" w:uiPriority="63" w:unhideWhenUsed="0"/>
-    <w:lsdException w:name="Medium Shading 2 Accent 6" w:semiHidden="0" w:uiPriority="64" w:unhideWhenUsed="0"/>
-    <w:lsdException w:name="Medium List 1 Accent 6" w:semiHidden="0" w:uiPriority="65" w:unhideWhenUsed="0"/>
-    <w:lsdException w:name="Medium List 2 Accent 6" w:semiHidden="0" w:uiPriority="66" w:unhideWhenUsed="0"/>
-    <w:lsdException w:name="Medium Grid 1 Accent 6" w:semiHidden="0" w:uiPriority="67" w:unhideWhenUsed="0"/>
-    <w:lsdException w:name="Medium Grid 2 Accent 6" w:semiHidden="0" w:uiPriority="68" w:unhideWhenUsed="0"/>
-    <w:lsdException w:name="Medium Grid 3 Accent 6" w:semiHidden="0" w:uiPriority="69" w:unhideWhenUsed="0"/>
-    <w:lsdException w:name="Dark List Accent 6" w:semiHidden="0" w:uiPriority="70" w:unhideWhenUsed="0"/>
-    <w:lsdException w:name="Colorful Shading Accent 6" w:semiHidden="0" w:uiPriority="71" w:unhideWhenUsed="0"/>
-    <w:lsdException w:name="Colorful List Accent 6" w:semiHidden="0" w:uiPriority="72" w:unhideWhenUsed="0"/>
-    <w:lsdException w:name="Colorful Grid Accent 6" w:semiHidden="0" w:uiPriority="73" w:unhideWhenUsed="0"/>
-    <w:lsdException w:name="Subtle Emphasis" w:semiHidden="0" w:uiPriority="19" w:unhideWhenUsed="0" w:qFormat="1"/>
-    <w:lsdException w:name="Intense Emphasis" w:semiHidden="0" w:uiPriority="21" w:unhideWhenUsed="0" w:qFormat="1"/>
-    <w:lsdException w:name="Subtle Reference" w:semiHidden="0" w:uiPriority="31" w:unhideWhenUsed="0" w:qFormat="1"/>
-    <w:lsdException w:name="Intense Reference" w:semiHidden="0" w:uiPriority="32" w:unhideWhenUsed="0" w:qFormat="1"/>
-    <w:lsdException w:name="Book Title" w:semiHidden="0" w:uiPriority="33" w:unhideWhenUsed="0" w:qFormat="1"/>
-    <w:lsdException w:name="Bibliography" w:uiPriority="37"/>
-    <w:lsdException w:name="TOC Heading" w:uiPriority="39" w:qFormat="1"/>
-  </w:latentStyles>
-  <w:style w:type="paragraph" w:default="1" w:styleId="Normal">
-    <w:name w:val="Normal"/>
-    <w:qFormat/>
-  </w:style>
-  <w:style w:type="character" w:default="1" w:styleId="DefaultParagraphFont">
-    <w:name w:val="Default Paragraph Font"/>
-    <w:uiPriority w:val="1"/>
-    <w:semiHidden/>
-    <w:unhideWhenUsed/>
-  </w:style>
-  <w:style w:type="table" w:default="1" w:styleId="TableNormal">
-    <w:name w:val="Normal Table"/>
-    <w:uiPriority w:val="99"/>
-    <w:semiHidden/>
-    <w:unhideWhenUsed/>
-    <w:qFormat/>
-    <w:tblPr>
-      <w:tblInd w:w="0" w:type="dxa"/>
-      <w:tblCellMar>
-        <w:top w:w="0" w:type="dxa"/>
-        <w:left w:w="108" w:type="dxa"/>
-        <w:bottom w:w="0" w:type="dxa"/>
-        <w:right w:w="108" w:type="dxa"/>
-      </w:tblCellMar>
-    </w:tblPr>
-  </w:style>
-  <w:style w:type="numbering" w:default="1" w:styleId="NoList">
-    <w:name w:val="No List"/>
-    <w:uiPriority w:val="99"/>
-    <w:semiHidden/>
-    <w:unhideWhenUsed/>
-  </w:style>
-  <w:style w:type="paragraph" w:customStyle="1" w:styleId="5D6F29B6BE5E4ED1A9A920C32D7A92C3">
-    <w:name w:val="5D6F29B6BE5E4ED1A9A920C32D7A92C3"/>
-    <w:rsid w:val="005C7C08"/>
-  </w:style>
-  <w:style w:type="paragraph" w:customStyle="1" w:styleId="ACFDA0B7BBE44C04B6D73FE220414729">
-    <w:name w:val="ACFDA0B7BBE44C04B6D73FE220414729"/>
-    <w:rsid w:val="005C7C08"/>
-  </w:style>
-  <w:style w:type="paragraph" w:customStyle="1" w:styleId="853788CE97E040D4BFE7AE71D8F434FD">
-    <w:name w:val="853788CE97E040D4BFE7AE71D8F434FD"/>
-    <w:rsid w:val="005C7C08"/>
-  </w:style>
-</w:styles>
-</file>
-
-<file path=word/glossary/webSettings.xml><?xml version="1.0" encoding="utf-8"?>
-<w:webSettings xmlns:r="http://schemas.openxmlformats.org/officeDocument/2006/relationships" xmlns:w="http://schemas.openxmlformats.org/wordprocessingml/2006/main">
-  <w:optimizeForBrowser/>
-</w:webSettings>
-</file>
-
 <file path=word/theme/theme1.xml><?xml version="1.0" encoding="utf-8"?>
 <a:theme xmlns:a="http://schemas.openxmlformats.org/drawingml/2006/main" name="Office Theme">
   <a:themeElements>

</xml_diff>